<commit_message>
change color of hyperlinks
</commit_message>
<xml_diff>
--- a/resources/documents/tannerbarlow.resume.docx
+++ b/resources/documents/tannerbarlow.resume.docx
@@ -50,8 +50,10 @@
         <w:r>
           <w:rPr>
             <w:rStyle w:val="Hyperlink"/>
+            <w:color w:val="auto"/>
             <w:sz w:val="24"/>
             <w:szCs w:val="24"/>
+            <w:u w:val="none"/>
           </w:rPr>
           <w:t>tanner.barlow@outlook.com</w:t>
         </w:r>
@@ -67,8 +69,10 @@
         <w:r>
           <w:rPr>
             <w:rStyle w:val="Hyperlink"/>
+            <w:color w:val="auto"/>
             <w:sz w:val="24"/>
             <w:szCs w:val="24"/>
+            <w:u w:val="none"/>
           </w:rPr>
           <w:t>www.tannerbarlow.com</w:t>
         </w:r>
@@ -80,23 +84,20 @@
         </w:rPr>
         <w:t xml:space="preserve"> </w:t>
       </w:r>
-      <w:r>
-        <w:rPr>
-          <w:sz w:val="24"/>
-          <w:szCs w:val="24"/>
-        </w:rPr>
-        <w:t xml:space="preserve">| </w:t>
-      </w:r>
       <w:hyperlink r:id="rId9" w:history="1">
         <w:r>
           <w:rPr>
             <w:rStyle w:val="Hyperlink"/>
+            <w:color w:val="auto"/>
             <w:sz w:val="24"/>
             <w:szCs w:val="24"/>
+            <w:u w:val="none"/>
           </w:rPr>
           <w:t>https://www.linkedin.com/in/tannerbarlow</w:t>
         </w:r>
       </w:hyperlink>
+      <w:bookmarkStart w:id="0" w:name="_GoBack"/>
+      <w:bookmarkEnd w:id="0"/>
     </w:p>
     <w:p>
       <w:pPr>
@@ -2137,8 +2138,6 @@
         </w:rPr>
         <w:t>Identify correct noun phrase referred to by anaphora</w:t>
       </w:r>
-      <w:bookmarkStart w:id="0" w:name="_GoBack"/>
-      <w:bookmarkEnd w:id="0"/>
     </w:p>
     <w:p>
       <w:pPr>

</xml_diff>

<commit_message>
Update resume and home page
</commit_message>
<xml_diff>
--- a/resources/documents/tannerbarlow.resume.docx
+++ b/resources/documents/tannerbarlow.resume.docx
@@ -1,6 +1,6 @@
 
 <file path=word/document.xml><?xml version="1.0" encoding="utf-8"?>
-<w:document xmlns:wpc="http://schemas.microsoft.com/office/word/2010/wordprocessingCanvas" xmlns:cx="http://schemas.microsoft.com/office/drawing/2014/chartex" xmlns:cx1="http://schemas.microsoft.com/office/drawing/2015/9/8/chartex" xmlns:cx2="http://schemas.microsoft.com/office/drawing/2015/10/21/chartex" xmlns:cx3="http://schemas.microsoft.com/office/drawing/2016/5/9/chartex" xmlns:cx4="http://schemas.microsoft.com/office/drawing/2016/5/10/chartex" xmlns:cx5="http://schemas.microsoft.com/office/drawing/2016/5/11/chartex" xmlns:cx6="http://schemas.microsoft.com/office/drawing/2016/5/12/chartex" xmlns:cx7="http://schemas.microsoft.com/office/drawing/2016/5/13/chartex" xmlns:cx8="http://schemas.microsoft.com/office/drawing/2016/5/14/chartex" xmlns:mc="http://schemas.openxmlformats.org/markup-compatibility/2006" xmlns:aink="http://schemas.microsoft.com/office/drawing/2016/ink" xmlns:o="urn:schemas-microsoft-com:office:office" xmlns:r="http://schemas.openxmlformats.org/officeDocument/2006/relationships" xmlns:m="http://schemas.openxmlformats.org/officeDocument/2006/math" xmlns:v="urn:schemas-microsoft-com:vml" xmlns:wp14="http://schemas.microsoft.com/office/word/2010/wordprocessingDrawing" xmlns:wp="http://schemas.openxmlformats.org/drawingml/2006/wordprocessingDrawing" xmlns:w10="urn:schemas-microsoft-com:office:word" xmlns:w="http://schemas.openxmlformats.org/wordprocessingml/2006/main" xmlns:w14="http://schemas.microsoft.com/office/word/2010/wordml" xmlns:w15="http://schemas.microsoft.com/office/word/2012/wordml" xmlns:w16se="http://schemas.microsoft.com/office/word/2015/wordml/symex" xmlns:wpg="http://schemas.microsoft.com/office/word/2010/wordprocessingGroup" xmlns:wpi="http://schemas.microsoft.com/office/word/2010/wordprocessingInk" xmlns:wne="http://schemas.microsoft.com/office/word/2006/wordml" xmlns:wps="http://schemas.microsoft.com/office/word/2010/wordprocessingShape" mc:Ignorable="w14 w15 w16se wp14">
+<w:document xmlns:wpc="http://schemas.microsoft.com/office/word/2010/wordprocessingCanvas" xmlns:cx="http://schemas.microsoft.com/office/drawing/2014/chartex" xmlns:cx1="http://schemas.microsoft.com/office/drawing/2015/9/8/chartex" xmlns:cx2="http://schemas.microsoft.com/office/drawing/2015/10/21/chartex" xmlns:cx3="http://schemas.microsoft.com/office/drawing/2016/5/9/chartex" xmlns:cx4="http://schemas.microsoft.com/office/drawing/2016/5/10/chartex" xmlns:cx5="http://schemas.microsoft.com/office/drawing/2016/5/11/chartex" xmlns:cx6="http://schemas.microsoft.com/office/drawing/2016/5/12/chartex" xmlns:cx7="http://schemas.microsoft.com/office/drawing/2016/5/13/chartex" xmlns:cx8="http://schemas.microsoft.com/office/drawing/2016/5/14/chartex" xmlns:mc="http://schemas.openxmlformats.org/markup-compatibility/2006" xmlns:aink="http://schemas.microsoft.com/office/drawing/2016/ink" xmlns:am3d="http://schemas.microsoft.com/office/drawing/2017/model3d" xmlns:o="urn:schemas-microsoft-com:office:office" xmlns:r="http://schemas.openxmlformats.org/officeDocument/2006/relationships" xmlns:m="http://schemas.openxmlformats.org/officeDocument/2006/math" xmlns:v="urn:schemas-microsoft-com:vml" xmlns:wp14="http://schemas.microsoft.com/office/word/2010/wordprocessingDrawing" xmlns:wp="http://schemas.openxmlformats.org/drawingml/2006/wordprocessingDrawing" xmlns:w10="urn:schemas-microsoft-com:office:word" xmlns:w="http://schemas.openxmlformats.org/wordprocessingml/2006/main" xmlns:w14="http://schemas.microsoft.com/office/word/2010/wordml" xmlns:w15="http://schemas.microsoft.com/office/word/2012/wordml" xmlns:w16cid="http://schemas.microsoft.com/office/word/2016/wordml/cid" xmlns:w16se="http://schemas.microsoft.com/office/word/2015/wordml/symex" xmlns:wpg="http://schemas.microsoft.com/office/word/2010/wordprocessingGroup" xmlns:wpi="http://schemas.microsoft.com/office/word/2010/wordprocessingInk" xmlns:wne="http://schemas.microsoft.com/office/word/2006/wordml" xmlns:wps="http://schemas.microsoft.com/office/word/2010/wordprocessingShape" mc:Ignorable="w14 w15 w16se w16cid wp14">
   <w:body>
     <w:p>
       <w:pPr>
@@ -1270,15 +1270,6 @@
         </w:rPr>
         <w:t>Software Engineer Intern, May 2017 – July 2017</w:t>
       </w:r>
-      <w:r>
-        <w:rPr>
-          <w:b/>
-          <w:bCs/>
-          <w:sz w:val="24"/>
-          <w:szCs w:val="24"/>
-        </w:rPr>
-        <w:t xml:space="preserve"> (current)</w:t>
-      </w:r>
     </w:p>
     <w:p>
       <w:pPr>
@@ -1334,7 +1325,14 @@
           <w:sz w:val="22"/>
           <w:szCs w:val="24"/>
         </w:rPr>
-        <w:t xml:space="preserve">Working on creating a unified, </w:t>
+        <w:t xml:space="preserve">Created </w:t>
+      </w:r>
+      <w:r>
+        <w:rPr>
+          <w:sz w:val="22"/>
+          <w:szCs w:val="24"/>
+        </w:rPr>
+        <w:t xml:space="preserve">a unified, </w:t>
       </w:r>
       <w:r>
         <w:rPr>
@@ -1348,15 +1346,24 @@
           <w:sz w:val="22"/>
           <w:szCs w:val="24"/>
         </w:rPr>
-        <w:t>analytics plat</w:t>
-      </w:r>
-      <w:r>
-        <w:rPr>
-          <w:sz w:val="22"/>
-          <w:szCs w:val="24"/>
-        </w:rPr>
-        <w:t>form for global Windows telemetry data</w:t>
-      </w:r>
+        <w:t xml:space="preserve">data store </w:t>
+      </w:r>
+      <w:r>
+        <w:rPr>
+          <w:sz w:val="22"/>
+          <w:szCs w:val="24"/>
+        </w:rPr>
+        <w:t>for global Windows telemetry data</w:t>
+      </w:r>
+      <w:r>
+        <w:rPr>
+          <w:sz w:val="22"/>
+          <w:szCs w:val="24"/>
+        </w:rPr>
+        <w:t xml:space="preserve"> specific to language usage</w:t>
+      </w:r>
+      <w:bookmarkStart w:id="0" w:name="_GoBack"/>
+      <w:bookmarkEnd w:id="0"/>
     </w:p>
     <w:p>
       <w:pPr>
@@ -1723,7 +1730,6 @@
           <w:szCs w:val="24"/>
         </w:rPr>
       </w:pPr>
-      <w:bookmarkStart w:id="0" w:name="_GoBack"/>
       <w:r>
         <w:rPr>
           <w:sz w:val="22"/>
@@ -1809,7 +1815,6 @@
         </w:rPr>
         <w:t xml:space="preserve"> new REST API web service to replace Java application</w:t>
       </w:r>
-      <w:bookmarkEnd w:id="0"/>
     </w:p>
     <w:p>
       <w:pPr>
@@ -2548,7 +2553,7 @@
 </file>
 
 <file path=word/endnotes.xml><?xml version="1.0" encoding="utf-8"?>
-<w:endnotes xmlns:wpc="http://schemas.microsoft.com/office/word/2010/wordprocessingCanvas" xmlns:cx="http://schemas.microsoft.com/office/drawing/2014/chartex" xmlns:cx1="http://schemas.microsoft.com/office/drawing/2015/9/8/chartex" xmlns:cx2="http://schemas.microsoft.com/office/drawing/2015/10/21/chartex" xmlns:cx3="http://schemas.microsoft.com/office/drawing/2016/5/9/chartex" xmlns:cx4="http://schemas.microsoft.com/office/drawing/2016/5/10/chartex" xmlns:cx5="http://schemas.microsoft.com/office/drawing/2016/5/11/chartex" xmlns:cx6="http://schemas.microsoft.com/office/drawing/2016/5/12/chartex" xmlns:cx7="http://schemas.microsoft.com/office/drawing/2016/5/13/chartex" xmlns:cx8="http://schemas.microsoft.com/office/drawing/2016/5/14/chartex" xmlns:mc="http://schemas.openxmlformats.org/markup-compatibility/2006" xmlns:aink="http://schemas.microsoft.com/office/drawing/2016/ink" xmlns:o="urn:schemas-microsoft-com:office:office" xmlns:r="http://schemas.openxmlformats.org/officeDocument/2006/relationships" xmlns:m="http://schemas.openxmlformats.org/officeDocument/2006/math" xmlns:v="urn:schemas-microsoft-com:vml" xmlns:wp14="http://schemas.microsoft.com/office/word/2010/wordprocessingDrawing" xmlns:wp="http://schemas.openxmlformats.org/drawingml/2006/wordprocessingDrawing" xmlns:w10="urn:schemas-microsoft-com:office:word" xmlns:w="http://schemas.openxmlformats.org/wordprocessingml/2006/main" xmlns:w14="http://schemas.microsoft.com/office/word/2010/wordml" xmlns:w15="http://schemas.microsoft.com/office/word/2012/wordml" xmlns:w16se="http://schemas.microsoft.com/office/word/2015/wordml/symex" xmlns:wpg="http://schemas.microsoft.com/office/word/2010/wordprocessingGroup" xmlns:wpi="http://schemas.microsoft.com/office/word/2010/wordprocessingInk" xmlns:wne="http://schemas.microsoft.com/office/word/2006/wordml" xmlns:wps="http://schemas.microsoft.com/office/word/2010/wordprocessingShape" mc:Ignorable="w14 w15 w16se wp14">
+<w:endnotes xmlns:wpc="http://schemas.microsoft.com/office/word/2010/wordprocessingCanvas" xmlns:cx="http://schemas.microsoft.com/office/drawing/2014/chartex" xmlns:cx1="http://schemas.microsoft.com/office/drawing/2015/9/8/chartex" xmlns:cx2="http://schemas.microsoft.com/office/drawing/2015/10/21/chartex" xmlns:cx3="http://schemas.microsoft.com/office/drawing/2016/5/9/chartex" xmlns:cx4="http://schemas.microsoft.com/office/drawing/2016/5/10/chartex" xmlns:cx5="http://schemas.microsoft.com/office/drawing/2016/5/11/chartex" xmlns:cx6="http://schemas.microsoft.com/office/drawing/2016/5/12/chartex" xmlns:cx7="http://schemas.microsoft.com/office/drawing/2016/5/13/chartex" xmlns:cx8="http://schemas.microsoft.com/office/drawing/2016/5/14/chartex" xmlns:mc="http://schemas.openxmlformats.org/markup-compatibility/2006" xmlns:aink="http://schemas.microsoft.com/office/drawing/2016/ink" xmlns:am3d="http://schemas.microsoft.com/office/drawing/2017/model3d" xmlns:o="urn:schemas-microsoft-com:office:office" xmlns:r="http://schemas.openxmlformats.org/officeDocument/2006/relationships" xmlns:m="http://schemas.openxmlformats.org/officeDocument/2006/math" xmlns:v="urn:schemas-microsoft-com:vml" xmlns:wp14="http://schemas.microsoft.com/office/word/2010/wordprocessingDrawing" xmlns:wp="http://schemas.openxmlformats.org/drawingml/2006/wordprocessingDrawing" xmlns:w10="urn:schemas-microsoft-com:office:word" xmlns:w="http://schemas.openxmlformats.org/wordprocessingml/2006/main" xmlns:w14="http://schemas.microsoft.com/office/word/2010/wordml" xmlns:w15="http://schemas.microsoft.com/office/word/2012/wordml" xmlns:w16cid="http://schemas.microsoft.com/office/word/2016/wordml/cid" xmlns:w16se="http://schemas.microsoft.com/office/word/2015/wordml/symex" xmlns:wpg="http://schemas.microsoft.com/office/word/2010/wordprocessingGroup" xmlns:wpi="http://schemas.microsoft.com/office/word/2010/wordprocessingInk" xmlns:wne="http://schemas.microsoft.com/office/word/2006/wordml" xmlns:wps="http://schemas.microsoft.com/office/word/2010/wordprocessingShape" mc:Ignorable="w14 w15 w16se w16cid wp14">
   <w:endnote w:type="separator" w:id="-1">
     <w:p>
       <w:r>
@@ -2567,7 +2572,7 @@
 </file>
 
 <file path=word/footnotes.xml><?xml version="1.0" encoding="utf-8"?>
-<w:footnotes xmlns:wpc="http://schemas.microsoft.com/office/word/2010/wordprocessingCanvas" xmlns:cx="http://schemas.microsoft.com/office/drawing/2014/chartex" xmlns:cx1="http://schemas.microsoft.com/office/drawing/2015/9/8/chartex" xmlns:cx2="http://schemas.microsoft.com/office/drawing/2015/10/21/chartex" xmlns:cx3="http://schemas.microsoft.com/office/drawing/2016/5/9/chartex" xmlns:cx4="http://schemas.microsoft.com/office/drawing/2016/5/10/chartex" xmlns:cx5="http://schemas.microsoft.com/office/drawing/2016/5/11/chartex" xmlns:cx6="http://schemas.microsoft.com/office/drawing/2016/5/12/chartex" xmlns:cx7="http://schemas.microsoft.com/office/drawing/2016/5/13/chartex" xmlns:cx8="http://schemas.microsoft.com/office/drawing/2016/5/14/chartex" xmlns:mc="http://schemas.openxmlformats.org/markup-compatibility/2006" xmlns:aink="http://schemas.microsoft.com/office/drawing/2016/ink" xmlns:o="urn:schemas-microsoft-com:office:office" xmlns:r="http://schemas.openxmlformats.org/officeDocument/2006/relationships" xmlns:m="http://schemas.openxmlformats.org/officeDocument/2006/math" xmlns:v="urn:schemas-microsoft-com:vml" xmlns:wp14="http://schemas.microsoft.com/office/word/2010/wordprocessingDrawing" xmlns:wp="http://schemas.openxmlformats.org/drawingml/2006/wordprocessingDrawing" xmlns:w10="urn:schemas-microsoft-com:office:word" xmlns:w="http://schemas.openxmlformats.org/wordprocessingml/2006/main" xmlns:w14="http://schemas.microsoft.com/office/word/2010/wordml" xmlns:w15="http://schemas.microsoft.com/office/word/2012/wordml" xmlns:w16se="http://schemas.microsoft.com/office/word/2015/wordml/symex" xmlns:wpg="http://schemas.microsoft.com/office/word/2010/wordprocessingGroup" xmlns:wpi="http://schemas.microsoft.com/office/word/2010/wordprocessingInk" xmlns:wne="http://schemas.microsoft.com/office/word/2006/wordml" xmlns:wps="http://schemas.microsoft.com/office/word/2010/wordprocessingShape" mc:Ignorable="w14 w15 w16se wp14">
+<w:footnotes xmlns:wpc="http://schemas.microsoft.com/office/word/2010/wordprocessingCanvas" xmlns:cx="http://schemas.microsoft.com/office/drawing/2014/chartex" xmlns:cx1="http://schemas.microsoft.com/office/drawing/2015/9/8/chartex" xmlns:cx2="http://schemas.microsoft.com/office/drawing/2015/10/21/chartex" xmlns:cx3="http://schemas.microsoft.com/office/drawing/2016/5/9/chartex" xmlns:cx4="http://schemas.microsoft.com/office/drawing/2016/5/10/chartex" xmlns:cx5="http://schemas.microsoft.com/office/drawing/2016/5/11/chartex" xmlns:cx6="http://schemas.microsoft.com/office/drawing/2016/5/12/chartex" xmlns:cx7="http://schemas.microsoft.com/office/drawing/2016/5/13/chartex" xmlns:cx8="http://schemas.microsoft.com/office/drawing/2016/5/14/chartex" xmlns:mc="http://schemas.openxmlformats.org/markup-compatibility/2006" xmlns:aink="http://schemas.microsoft.com/office/drawing/2016/ink" xmlns:am3d="http://schemas.microsoft.com/office/drawing/2017/model3d" xmlns:o="urn:schemas-microsoft-com:office:office" xmlns:r="http://schemas.openxmlformats.org/officeDocument/2006/relationships" xmlns:m="http://schemas.openxmlformats.org/officeDocument/2006/math" xmlns:v="urn:schemas-microsoft-com:vml" xmlns:wp14="http://schemas.microsoft.com/office/word/2010/wordprocessingDrawing" xmlns:wp="http://schemas.openxmlformats.org/drawingml/2006/wordprocessingDrawing" xmlns:w10="urn:schemas-microsoft-com:office:word" xmlns:w="http://schemas.openxmlformats.org/wordprocessingml/2006/main" xmlns:w14="http://schemas.microsoft.com/office/word/2010/wordml" xmlns:w15="http://schemas.microsoft.com/office/word/2012/wordml" xmlns:w16cid="http://schemas.microsoft.com/office/word/2016/wordml/cid" xmlns:w16se="http://schemas.microsoft.com/office/word/2015/wordml/symex" xmlns:wpg="http://schemas.microsoft.com/office/word/2010/wordprocessingGroup" xmlns:wpi="http://schemas.microsoft.com/office/word/2010/wordprocessingInk" xmlns:wne="http://schemas.microsoft.com/office/word/2006/wordml" xmlns:wps="http://schemas.microsoft.com/office/word/2010/wordprocessingShape" mc:Ignorable="w14 w15 w16se w16cid wp14">
   <w:footnote w:type="separator" w:id="-1">
     <w:p>
       <w:r>
@@ -2586,7 +2591,7 @@
 </file>
 
 <file path=word/numbering.xml><?xml version="1.0" encoding="utf-8"?>
-<w:numbering xmlns:wpc="http://schemas.microsoft.com/office/word/2010/wordprocessingCanvas" xmlns:cx="http://schemas.microsoft.com/office/drawing/2014/chartex" xmlns:cx1="http://schemas.microsoft.com/office/drawing/2015/9/8/chartex" xmlns:cx2="http://schemas.microsoft.com/office/drawing/2015/10/21/chartex" xmlns:cx3="http://schemas.microsoft.com/office/drawing/2016/5/9/chartex" xmlns:cx4="http://schemas.microsoft.com/office/drawing/2016/5/10/chartex" xmlns:cx5="http://schemas.microsoft.com/office/drawing/2016/5/11/chartex" xmlns:cx6="http://schemas.microsoft.com/office/drawing/2016/5/12/chartex" xmlns:cx7="http://schemas.microsoft.com/office/drawing/2016/5/13/chartex" xmlns:cx8="http://schemas.microsoft.com/office/drawing/2016/5/14/chartex" xmlns:mc="http://schemas.openxmlformats.org/markup-compatibility/2006" xmlns:aink="http://schemas.microsoft.com/office/drawing/2016/ink" xmlns:o="urn:schemas-microsoft-com:office:office" xmlns:r="http://schemas.openxmlformats.org/officeDocument/2006/relationships" xmlns:m="http://schemas.openxmlformats.org/officeDocument/2006/math" xmlns:v="urn:schemas-microsoft-com:vml" xmlns:wp14="http://schemas.microsoft.com/office/word/2010/wordprocessingDrawing" xmlns:wp="http://schemas.openxmlformats.org/drawingml/2006/wordprocessingDrawing" xmlns:w10="urn:schemas-microsoft-com:office:word" xmlns:w="http://schemas.openxmlformats.org/wordprocessingml/2006/main" xmlns:w14="http://schemas.microsoft.com/office/word/2010/wordml" xmlns:w15="http://schemas.microsoft.com/office/word/2012/wordml" xmlns:w16se="http://schemas.microsoft.com/office/word/2015/wordml/symex" xmlns:wpg="http://schemas.microsoft.com/office/word/2010/wordprocessingGroup" xmlns:wpi="http://schemas.microsoft.com/office/word/2010/wordprocessingInk" xmlns:wne="http://schemas.microsoft.com/office/word/2006/wordml" xmlns:wps="http://schemas.microsoft.com/office/word/2010/wordprocessingShape" mc:Ignorable="w14 w15 w16se wp14">
+<w:numbering xmlns:wpc="http://schemas.microsoft.com/office/word/2010/wordprocessingCanvas" xmlns:cx="http://schemas.microsoft.com/office/drawing/2014/chartex" xmlns:cx1="http://schemas.microsoft.com/office/drawing/2015/9/8/chartex" xmlns:cx2="http://schemas.microsoft.com/office/drawing/2015/10/21/chartex" xmlns:cx3="http://schemas.microsoft.com/office/drawing/2016/5/9/chartex" xmlns:cx4="http://schemas.microsoft.com/office/drawing/2016/5/10/chartex" xmlns:cx5="http://schemas.microsoft.com/office/drawing/2016/5/11/chartex" xmlns:cx6="http://schemas.microsoft.com/office/drawing/2016/5/12/chartex" xmlns:cx7="http://schemas.microsoft.com/office/drawing/2016/5/13/chartex" xmlns:cx8="http://schemas.microsoft.com/office/drawing/2016/5/14/chartex" xmlns:mc="http://schemas.openxmlformats.org/markup-compatibility/2006" xmlns:aink="http://schemas.microsoft.com/office/drawing/2016/ink" xmlns:am3d="http://schemas.microsoft.com/office/drawing/2017/model3d" xmlns:o="urn:schemas-microsoft-com:office:office" xmlns:r="http://schemas.openxmlformats.org/officeDocument/2006/relationships" xmlns:m="http://schemas.openxmlformats.org/officeDocument/2006/math" xmlns:v="urn:schemas-microsoft-com:vml" xmlns:wp14="http://schemas.microsoft.com/office/word/2010/wordprocessingDrawing" xmlns:wp="http://schemas.openxmlformats.org/drawingml/2006/wordprocessingDrawing" xmlns:w10="urn:schemas-microsoft-com:office:word" xmlns:w="http://schemas.openxmlformats.org/wordprocessingml/2006/main" xmlns:w14="http://schemas.microsoft.com/office/word/2010/wordml" xmlns:w15="http://schemas.microsoft.com/office/word/2012/wordml" xmlns:w16cid="http://schemas.microsoft.com/office/word/2016/wordml/cid" xmlns:w16se="http://schemas.microsoft.com/office/word/2015/wordml/symex" xmlns:wpg="http://schemas.microsoft.com/office/word/2010/wordprocessingGroup" xmlns:wpi="http://schemas.microsoft.com/office/word/2010/wordprocessingInk" xmlns:wne="http://schemas.microsoft.com/office/word/2006/wordml" xmlns:wps="http://schemas.microsoft.com/office/word/2010/wordprocessingShape" mc:Ignorable="w14 w15 w16se w16cid wp14">
   <w:abstractNum w:abstractNumId="0" w15:restartNumberingAfterBreak="0">
     <w:nsid w:val="445F3FF8"/>
     <w:multiLevelType w:val="hybridMultilevel"/>
@@ -3171,7 +3176,7 @@
 </file>
 
 <file path=word/styles.xml><?xml version="1.0" encoding="utf-8"?>
-<w:styles xmlns:mc="http://schemas.openxmlformats.org/markup-compatibility/2006" xmlns:r="http://schemas.openxmlformats.org/officeDocument/2006/relationships" xmlns:w="http://schemas.openxmlformats.org/wordprocessingml/2006/main" xmlns:w14="http://schemas.microsoft.com/office/word/2010/wordml" xmlns:w15="http://schemas.microsoft.com/office/word/2012/wordml" xmlns:w16se="http://schemas.microsoft.com/office/word/2015/wordml/symex" mc:Ignorable="w14 w15 w16se">
+<w:styles xmlns:mc="http://schemas.openxmlformats.org/markup-compatibility/2006" xmlns:r="http://schemas.openxmlformats.org/officeDocument/2006/relationships" xmlns:w="http://schemas.openxmlformats.org/wordprocessingml/2006/main" xmlns:w14="http://schemas.microsoft.com/office/word/2010/wordml" xmlns:w15="http://schemas.microsoft.com/office/word/2012/wordml" xmlns:w16cid="http://schemas.microsoft.com/office/word/2016/wordml/cid" xmlns:w16se="http://schemas.microsoft.com/office/word/2015/wordml/symex" mc:Ignorable="w14 w15 w16se w16cid">
   <w:docDefaults>
     <w:rPrDefault>
       <w:rPr>
@@ -3181,7 +3186,7 @@
     </w:rPrDefault>
     <w:pPrDefault/>
   </w:docDefaults>
-  <w:latentStyles w:defLockedState="0" w:defUIPriority="99" w:defSemiHidden="0" w:defUnhideWhenUsed="0" w:defQFormat="0" w:count="374">
+  <w:latentStyles w:defLockedState="0" w:defUIPriority="99" w:defSemiHidden="0" w:defUnhideWhenUsed="0" w:defQFormat="0" w:count="375">
     <w:lsdException w:name="Normal" w:uiPriority="0" w:qFormat="1"/>
     <w:lsdException w:name="heading 1" w:uiPriority="9" w:qFormat="1"/>
     <w:lsdException w:name="heading 2" w:semiHidden="1" w:uiPriority="9" w:unhideWhenUsed="1" w:qFormat="1"/>
@@ -3287,7 +3292,6 @@
     <w:lsdException w:name="HTML Sample" w:semiHidden="1" w:unhideWhenUsed="1"/>
     <w:lsdException w:name="HTML Typewriter" w:semiHidden="1" w:unhideWhenUsed="1"/>
     <w:lsdException w:name="HTML Variable" w:semiHidden="1" w:unhideWhenUsed="1"/>
-    <w:lsdException w:name="Normal Table" w:semiHidden="1" w:unhideWhenUsed="1"/>
     <w:lsdException w:name="annotation subject" w:semiHidden="1" w:unhideWhenUsed="1"/>
     <w:lsdException w:name="No List" w:semiHidden="1" w:unhideWhenUsed="1"/>
     <w:lsdException w:name="Outline List 1" w:semiHidden="1" w:unhideWhenUsed="1"/>
@@ -3334,10 +3338,8 @@
     <w:lsdException w:name="Table Subtle 2" w:semiHidden="1" w:unhideWhenUsed="1"/>
     <w:lsdException w:name="Table Web 1" w:semiHidden="1" w:unhideWhenUsed="1"/>
     <w:lsdException w:name="Table Web 2" w:semiHidden="1" w:unhideWhenUsed="1"/>
-    <w:lsdException w:name="Table Web 3" w:semiHidden="1" w:unhideWhenUsed="1"/>
     <w:lsdException w:name="Balloon Text" w:semiHidden="1" w:unhideWhenUsed="1"/>
     <w:lsdException w:name="Table Grid" w:uiPriority="59"/>
-    <w:lsdException w:name="Table Theme" w:semiHidden="1" w:unhideWhenUsed="1"/>
     <w:lsdException w:name="Placeholder Text" w:semiHidden="1"/>
     <w:lsdException w:name="No Spacing" w:uiPriority="1" w:qFormat="1"/>
     <w:lsdException w:name="Light Shading" w:uiPriority="60"/>
@@ -3556,6 +3558,7 @@
     <w:lsdException w:name="Mention" w:semiHidden="1" w:unhideWhenUsed="1"/>
     <w:lsdException w:name="Smart Hyperlink" w:semiHidden="1" w:unhideWhenUsed="1"/>
     <w:lsdException w:name="Hashtag" w:semiHidden="1" w:unhideWhenUsed="1"/>
+    <w:lsdException w:name="Unresolved Mention" w:semiHidden="1" w:unhideWhenUsed="1"/>
   </w:latentStyles>
   <w:style w:type="paragraph" w:default="1" w:styleId="Normal">
     <w:name w:val="Normal"/>

</xml_diff>

<commit_message>
update home page and move about to different page
</commit_message>
<xml_diff>
--- a/resources/documents/tannerbarlow.resume.docx
+++ b/resources/documents/tannerbarlow.resume.docx
@@ -391,12 +391,21 @@
                 <w:szCs w:val="24"/>
               </w:rPr>
             </w:pPr>
+            <w:proofErr w:type="spellStart"/>
             <w:r>
               <w:rPr>
                 <w:sz w:val="22"/>
                 <w:szCs w:val="24"/>
               </w:rPr>
-              <w:t>Matlab/Octave/R</w:t>
+              <w:t>Matlab</w:t>
+            </w:r>
+            <w:proofErr w:type="spellEnd"/>
+            <w:r>
+              <w:rPr>
+                <w:sz w:val="22"/>
+                <w:szCs w:val="24"/>
+              </w:rPr>
+              <w:t>/Octave/R</w:t>
             </w:r>
           </w:p>
         </w:tc>
@@ -1179,7 +1188,7 @@
           <w:sz w:val="24"/>
           <w:szCs w:val="24"/>
         </w:rPr>
-        <w:t>Software Engineer Intern</w:t>
+        <w:t>Software Engineer</w:t>
       </w:r>
       <w:r>
         <w:rPr>
@@ -1188,24 +1197,7 @@
           <w:sz w:val="24"/>
           <w:szCs w:val="24"/>
         </w:rPr>
-        <w:t xml:space="preserve"> </w:t>
-      </w:r>
-      <w:r>
-        <w:rPr>
-          <w:b/>
-          <w:bCs/>
-          <w:sz w:val="24"/>
-          <w:szCs w:val="24"/>
-        </w:rPr>
         <w:tab/>
-      </w:r>
-      <w:r>
-        <w:rPr>
-          <w:b/>
-          <w:bCs/>
-          <w:sz w:val="24"/>
-          <w:szCs w:val="24"/>
-        </w:rPr>
         <w:t>Redmond, Washington</w:t>
       </w:r>
     </w:p>
@@ -1242,6 +1234,7 @@
           <w:szCs w:val="24"/>
         </w:rPr>
         <w:tab/>
+        <w:t>Microsoft</w:t>
       </w:r>
       <w:r>
         <w:rPr>
@@ -1250,7 +1243,7 @@
           <w:sz w:val="24"/>
           <w:szCs w:val="24"/>
         </w:rPr>
-        <w:t>Microsoft</w:t>
+        <w:t>: Commercial Software Engineering</w:t>
       </w:r>
       <w:r>
         <w:rPr>
@@ -1268,7 +1261,25 @@
           <w:sz w:val="24"/>
           <w:szCs w:val="24"/>
         </w:rPr>
-        <w:t>May 2017 – July 2017</w:t>
+        <w:t>Jan 2018</w:t>
+      </w:r>
+      <w:r>
+        <w:rPr>
+          <w:b/>
+          <w:bCs/>
+          <w:sz w:val="24"/>
+          <w:szCs w:val="24"/>
+        </w:rPr>
+        <w:t xml:space="preserve"> –</w:t>
+      </w:r>
+      <w:r>
+        <w:rPr>
+          <w:b/>
+          <w:bCs/>
+          <w:sz w:val="24"/>
+          <w:szCs w:val="24"/>
+        </w:rPr>
+        <w:t xml:space="preserve"> present</w:t>
       </w:r>
     </w:p>
     <w:p>
@@ -1292,30 +1303,28 @@
           <w:sz w:val="22"/>
           <w:szCs w:val="24"/>
         </w:rPr>
-        <w:t>Built out data gathering, cleaning, and clustering workflow to identify clusters of Windows devices</w:t>
-      </w:r>
-    </w:p>
-    <w:p>
-      <w:pPr>
-        <w:numPr>
-          <w:ilvl w:val="1"/>
-          <w:numId w:val="5"/>
-        </w:numPr>
-        <w:ind w:left="810" w:right="-360" w:hanging="270"/>
-        <w:outlineLvl w:val="0"/>
-        <w:rPr>
-          <w:b/>
-          <w:smallCaps/>
-          <w:sz w:val="22"/>
-          <w:szCs w:val="24"/>
-        </w:rPr>
-      </w:pPr>
-      <w:r>
-        <w:rPr>
-          <w:sz w:val="22"/>
-          <w:szCs w:val="24"/>
-        </w:rPr>
-        <w:t>Created scoring heuristic to identify number of devices represented by each individual device</w:t>
+        <w:t xml:space="preserve">We </w:t>
+      </w:r>
+      <w:r>
+        <w:rPr>
+          <w:sz w:val="22"/>
+          <w:szCs w:val="24"/>
+        </w:rPr>
+        <w:t xml:space="preserve">work </w:t>
+      </w:r>
+      <w:r>
+        <w:rPr>
+          <w:sz w:val="22"/>
+          <w:szCs w:val="24"/>
+        </w:rPr>
+        <w:t xml:space="preserve">with </w:t>
+      </w:r>
+      <w:r>
+        <w:rPr>
+          <w:sz w:val="22"/>
+          <w:szCs w:val="24"/>
+        </w:rPr>
+        <w:t>commercial partners to solve their most difficult technical problems</w:t>
       </w:r>
     </w:p>
     <w:p>
@@ -1323,10 +1332,11 @@
         <w:tabs>
           <w:tab w:val="left" w:pos="180"/>
           <w:tab w:val="left" w:pos="360"/>
+          <w:tab w:val="left" w:pos="720"/>
           <w:tab w:val="right" w:pos="10800"/>
         </w:tabs>
         <w:spacing w:before="120"/>
-        <w:ind w:right="1440"/>
+        <w:ind w:left="360" w:right="1440"/>
         <w:outlineLvl w:val="0"/>
         <w:rPr>
           <w:b/>
@@ -1341,61 +1351,25 @@
           <w:sz w:val="24"/>
           <w:szCs w:val="24"/>
         </w:rPr>
+        <w:t>Software Engineer Intern</w:t>
+      </w:r>
+      <w:r>
+        <w:rPr>
+          <w:b/>
+          <w:bCs/>
+          <w:sz w:val="24"/>
+          <w:szCs w:val="24"/>
+        </w:rPr>
+        <w:t xml:space="preserve"> </w:t>
+      </w:r>
+      <w:r>
+        <w:rPr>
+          <w:b/>
+          <w:bCs/>
+          <w:sz w:val="24"/>
+          <w:szCs w:val="24"/>
+        </w:rPr>
         <w:tab/>
-      </w:r>
-      <w:r>
-        <w:rPr>
-          <w:b/>
-          <w:bCs/>
-          <w:sz w:val="24"/>
-          <w:szCs w:val="24"/>
-        </w:rPr>
-        <w:tab/>
-      </w:r>
-      <w:r>
-        <w:rPr>
-          <w:b/>
-          <w:bCs/>
-          <w:sz w:val="24"/>
-          <w:szCs w:val="24"/>
-        </w:rPr>
-        <w:t>Software Engineer</w:t>
-      </w:r>
-      <w:r>
-        <w:rPr>
-          <w:b/>
-          <w:bCs/>
-          <w:sz w:val="24"/>
-          <w:szCs w:val="24"/>
-        </w:rPr>
-        <w:t xml:space="preserve"> </w:t>
-      </w:r>
-      <w:r>
-        <w:rPr>
-          <w:b/>
-          <w:bCs/>
-          <w:sz w:val="24"/>
-          <w:szCs w:val="24"/>
-        </w:rPr>
-        <w:t>Intern</w:t>
-      </w:r>
-      <w:r>
-        <w:rPr>
-          <w:b/>
-          <w:bCs/>
-          <w:sz w:val="24"/>
-          <w:szCs w:val="24"/>
-        </w:rPr>
-        <w:tab/>
-      </w:r>
-      <w:r>
-        <w:rPr>
-          <w:b/>
-          <w:bCs/>
-          <w:sz w:val="24"/>
-          <w:szCs w:val="24"/>
-        </w:rPr>
-        <w:t xml:space="preserve"> </w:t>
       </w:r>
       <w:r>
         <w:rPr>
@@ -1418,7 +1392,8 @@
         <w:outlineLvl w:val="0"/>
         <w:rPr>
           <w:b/>
-          <w:sz w:val="24"/>
+          <w:smallCaps/>
+          <w:sz w:val="22"/>
           <w:szCs w:val="24"/>
         </w:rPr>
       </w:pPr>
@@ -1456,7 +1431,17 @@
           <w:sz w:val="24"/>
           <w:szCs w:val="24"/>
         </w:rPr>
+        <w:t>: Windows &amp; Devices Group</w:t>
+      </w:r>
+      <w:r>
+        <w:rPr>
+          <w:b/>
+          <w:bCs/>
+          <w:sz w:val="24"/>
+          <w:szCs w:val="24"/>
+        </w:rPr>
         <w:tab/>
+        <w:t>May 2017 – July 2017</w:t>
       </w:r>
       <w:r>
         <w:rPr>
@@ -1465,15 +1450,16 @@
           <w:sz w:val="24"/>
           <w:szCs w:val="24"/>
         </w:rPr>
-        <w:t xml:space="preserve">May 2016 – July </w:t>
-      </w:r>
-      <w:r>
-        <w:rPr>
-          <w:b/>
-          <w:sz w:val="24"/>
-          <w:szCs w:val="24"/>
-        </w:rPr>
-        <w:t>2016</w:t>
+        <w:t>,</w:t>
+      </w:r>
+      <w:r>
+        <w:rPr>
+          <w:b/>
+          <w:bCs/>
+          <w:sz w:val="24"/>
+          <w:szCs w:val="24"/>
+        </w:rPr>
+        <w:t xml:space="preserve"> May 2016 – July 2016</w:t>
       </w:r>
     </w:p>
     <w:p>
@@ -1486,16 +1472,18 @@
         <w:ind w:left="810" w:right="-360" w:hanging="270"/>
         <w:outlineLvl w:val="0"/>
         <w:rPr>
-          <w:sz w:val="22"/>
-          <w:szCs w:val="24"/>
-        </w:rPr>
-      </w:pPr>
-      <w:r>
-        <w:rPr>
-          <w:sz w:val="22"/>
-          <w:szCs w:val="24"/>
-        </w:rPr>
-        <w:t xml:space="preserve">Automated process of converting feedback from Windows 10 customers to actionable bugs </w:t>
+          <w:b/>
+          <w:smallCaps/>
+          <w:sz w:val="22"/>
+          <w:szCs w:val="24"/>
+        </w:rPr>
+      </w:pPr>
+      <w:r>
+        <w:rPr>
+          <w:sz w:val="22"/>
+          <w:szCs w:val="24"/>
+        </w:rPr>
+        <w:t>Built out data gathering, cleaning, and clustering workflow to identify clusters of Windows devices</w:t>
       </w:r>
     </w:p>
     <w:p>
@@ -1507,48 +1495,16 @@
         <w:ind w:left="810" w:right="-360" w:hanging="270"/>
         <w:outlineLvl w:val="0"/>
         <w:rPr>
-          <w:b/>
-          <w:smallCaps/>
-          <w:sz w:val="22"/>
-          <w:szCs w:val="24"/>
-        </w:rPr>
-      </w:pPr>
-      <w:r>
-        <w:rPr>
-          <w:sz w:val="22"/>
-          <w:szCs w:val="24"/>
-        </w:rPr>
-        <w:t>Identifie</w:t>
-      </w:r>
-      <w:bookmarkStart w:id="0" w:name="_GoBack"/>
-      <w:bookmarkEnd w:id="0"/>
-      <w:r>
-        <w:rPr>
-          <w:sz w:val="22"/>
-          <w:szCs w:val="24"/>
-        </w:rPr>
-        <w:t>d</w:t>
-      </w:r>
-      <w:r>
-        <w:rPr>
-          <w:sz w:val="22"/>
-          <w:szCs w:val="24"/>
-        </w:rPr>
-        <w:t xml:space="preserve"> meaningful feedback </w:t>
-      </w:r>
-      <w:r>
-        <w:rPr>
-          <w:sz w:val="22"/>
-          <w:szCs w:val="24"/>
-        </w:rPr>
-        <w:t>using sentiment</w:t>
-      </w:r>
-      <w:r>
-        <w:rPr>
-          <w:sz w:val="22"/>
-          <w:szCs w:val="24"/>
-        </w:rPr>
-        <w:t>, actionability and other text analysis</w:t>
+          <w:sz w:val="22"/>
+          <w:szCs w:val="24"/>
+        </w:rPr>
+      </w:pPr>
+      <w:r>
+        <w:rPr>
+          <w:sz w:val="22"/>
+          <w:szCs w:val="24"/>
+        </w:rPr>
+        <w:t>Created scoring heuristic to identify number of devices represented by each individual device</w:t>
       </w:r>
       <w:r>
         <w:rPr>
@@ -1556,6 +1512,48 @@
           <w:szCs w:val="24"/>
         </w:rPr>
         <w:t xml:space="preserve"> </w:t>
+      </w:r>
+    </w:p>
+    <w:p>
+      <w:pPr>
+        <w:numPr>
+          <w:ilvl w:val="1"/>
+          <w:numId w:val="5"/>
+        </w:numPr>
+        <w:ind w:left="810" w:right="-360" w:hanging="270"/>
+        <w:outlineLvl w:val="0"/>
+        <w:rPr>
+          <w:sz w:val="22"/>
+          <w:szCs w:val="24"/>
+        </w:rPr>
+      </w:pPr>
+      <w:r>
+        <w:rPr>
+          <w:sz w:val="22"/>
+          <w:szCs w:val="24"/>
+        </w:rPr>
+        <w:t xml:space="preserve">Automated process of converting </w:t>
+      </w:r>
+      <w:r>
+        <w:rPr>
+          <w:sz w:val="22"/>
+          <w:szCs w:val="24"/>
+        </w:rPr>
+        <w:t xml:space="preserve">meaningful </w:t>
+      </w:r>
+      <w:r>
+        <w:rPr>
+          <w:sz w:val="22"/>
+          <w:szCs w:val="24"/>
+        </w:rPr>
+        <w:t xml:space="preserve">feedback from Windows </w:t>
+      </w:r>
+      <w:r>
+        <w:rPr>
+          <w:sz w:val="22"/>
+          <w:szCs w:val="24"/>
+        </w:rPr>
+        <w:t>10 customers to actionable bugs</w:t>
       </w:r>
     </w:p>
     <w:p>
@@ -1697,14 +1695,6 @@
           <w:szCs w:val="24"/>
         </w:rPr>
         <w:tab/>
-      </w:r>
-      <w:r>
-        <w:rPr>
-          <w:b/>
-          <w:bCs/>
-          <w:sz w:val="24"/>
-          <w:szCs w:val="24"/>
-        </w:rPr>
         <w:t>May 2015 – August 2015</w:t>
       </w:r>
     </w:p>
@@ -1822,6 +1812,12 @@
           <w:szCs w:val="28"/>
         </w:rPr>
         <w:sectPr>
+          <w:headerReference w:type="even" r:id="rId12"/>
+          <w:headerReference w:type="default" r:id="rId13"/>
+          <w:footerReference w:type="even" r:id="rId14"/>
+          <w:footerReference w:type="default" r:id="rId15"/>
+          <w:headerReference w:type="first" r:id="rId16"/>
+          <w:footerReference w:type="first" r:id="rId17"/>
           <w:endnotePr>
             <w:numFmt w:val="decimal"/>
           </w:endnotePr>
@@ -1950,161 +1946,8 @@
           <w:szCs w:val="24"/>
         </w:rPr>
       </w:pPr>
-      <w:r>
-        <w:rPr>
-          <w:sz w:val="24"/>
-          <w:szCs w:val="24"/>
-        </w:rPr>
-        <w:t>Wikip</w:t>
-      </w:r>
-      <w:r>
-        <w:rPr>
-          <w:sz w:val="24"/>
-          <w:szCs w:val="24"/>
-        </w:rPr>
-        <w:t>edia Question Answering System</w:t>
-      </w:r>
-    </w:p>
-    <w:p>
-      <w:pPr>
-        <w:numPr>
-          <w:ilvl w:val="1"/>
-          <w:numId w:val="4"/>
-        </w:numPr>
-        <w:ind w:left="630" w:right="-360" w:hanging="270"/>
-        <w:outlineLvl w:val="0"/>
-        <w:rPr>
-          <w:sz w:val="22"/>
-          <w:szCs w:val="24"/>
-        </w:rPr>
-      </w:pPr>
-      <w:r>
-        <w:rPr>
-          <w:sz w:val="22"/>
-          <w:szCs w:val="24"/>
-        </w:rPr>
-        <w:t>Use Info. Extraction techniques to find ‘factoids’</w:t>
-      </w:r>
-    </w:p>
-    <w:p>
-      <w:pPr>
-        <w:numPr>
-          <w:ilvl w:val="1"/>
-          <w:numId w:val="4"/>
-        </w:numPr>
-        <w:ind w:left="630" w:right="-360" w:hanging="270"/>
-        <w:outlineLvl w:val="0"/>
-        <w:rPr>
-          <w:sz w:val="22"/>
-          <w:szCs w:val="24"/>
-        </w:rPr>
-      </w:pPr>
-      <w:r>
-        <w:rPr>
-          <w:sz w:val="22"/>
-          <w:szCs w:val="24"/>
-        </w:rPr>
-        <w:t>Classify</w:t>
-      </w:r>
-      <w:r>
-        <w:rPr>
-          <w:sz w:val="22"/>
-          <w:szCs w:val="24"/>
-        </w:rPr>
-        <w:t xml:space="preserve"> question and respond with </w:t>
-      </w:r>
-      <w:r>
-        <w:rPr>
-          <w:sz w:val="22"/>
-          <w:szCs w:val="24"/>
-        </w:rPr>
-        <w:t>extracted answer</w:t>
-      </w:r>
-    </w:p>
-    <w:p>
-      <w:pPr>
-        <w:numPr>
-          <w:ilvl w:val="0"/>
-          <w:numId w:val="4"/>
-        </w:numPr>
-        <w:ind w:left="270" w:right="-360" w:hanging="180"/>
-        <w:outlineLvl w:val="0"/>
-        <w:rPr>
-          <w:sz w:val="24"/>
-          <w:szCs w:val="24"/>
-        </w:rPr>
-      </w:pPr>
-      <w:r>
-        <w:rPr>
-          <w:sz w:val="24"/>
-          <w:szCs w:val="24"/>
-        </w:rPr>
-        <w:t>NBA Positional Clustering</w:t>
-      </w:r>
-    </w:p>
-    <w:p>
-      <w:pPr>
-        <w:numPr>
-          <w:ilvl w:val="1"/>
-          <w:numId w:val="4"/>
-        </w:numPr>
-        <w:spacing w:after="120"/>
-        <w:ind w:left="630" w:hanging="270"/>
-        <w:outlineLvl w:val="0"/>
-        <w:rPr>
-          <w:sz w:val="22"/>
-          <w:szCs w:val="24"/>
-        </w:rPr>
-      </w:pPr>
-      <w:r>
-        <w:rPr>
-          <w:sz w:val="22"/>
-          <w:szCs w:val="24"/>
-        </w:rPr>
-        <w:t xml:space="preserve">Perform k-means++ and hierarchical clustering on </w:t>
-      </w:r>
-      <w:r>
-        <w:rPr>
-          <w:sz w:val="22"/>
-          <w:szCs w:val="24"/>
-        </w:rPr>
-        <w:t xml:space="preserve">  </w:t>
-      </w:r>
-      <w:r>
-        <w:rPr>
-          <w:sz w:val="22"/>
-          <w:szCs w:val="24"/>
-        </w:rPr>
-        <w:t>data to determine player’s “true”</w:t>
-      </w:r>
-      <w:r>
-        <w:rPr>
-          <w:sz w:val="22"/>
-          <w:szCs w:val="24"/>
-        </w:rPr>
-        <w:t xml:space="preserve"> statistical</w:t>
-      </w:r>
-      <w:r>
-        <w:rPr>
-          <w:sz w:val="22"/>
-          <w:szCs w:val="24"/>
-        </w:rPr>
-        <w:t xml:space="preserve"> position</w:t>
-      </w:r>
-    </w:p>
-    <w:p>
-      <w:pPr>
-        <w:numPr>
-          <w:ilvl w:val="0"/>
-          <w:numId w:val="4"/>
-        </w:numPr>
-        <w:ind w:left="270" w:right="-360" w:hanging="180"/>
-        <w:outlineLvl w:val="0"/>
-        <w:rPr>
-          <w:sz w:val="24"/>
-          <w:szCs w:val="24"/>
-        </w:rPr>
-      </w:pPr>
+      <w:bookmarkStart w:id="0" w:name="_GoBack"/>
+      <w:bookmarkEnd w:id="0"/>
       <w:r>
         <w:rPr>
           <w:sz w:val="24"/>
@@ -2347,6 +2190,7 @@
         </w:rPr>
         <w:t xml:space="preserve"> </w:t>
       </w:r>
+      <w:proofErr w:type="spellStart"/>
       <w:r>
         <w:rPr>
           <w:sz w:val="22"/>
@@ -2354,6 +2198,7 @@
         </w:rPr>
         <w:t>HackTheU</w:t>
       </w:r>
+      <w:proofErr w:type="spellEnd"/>
       <w:r>
         <w:rPr>
           <w:sz w:val="22"/>
@@ -2543,6 +2388,36 @@
 </w:endnotes>
 </file>
 
+<file path=word/footer1.xml><?xml version="1.0" encoding="utf-8"?>
+<w:ftr xmlns:wpc="http://schemas.microsoft.com/office/word/2010/wordprocessingCanvas" xmlns:cx="http://schemas.microsoft.com/office/drawing/2014/chartex" xmlns:cx1="http://schemas.microsoft.com/office/drawing/2015/9/8/chartex" xmlns:cx2="http://schemas.microsoft.com/office/drawing/2015/10/21/chartex" xmlns:cx3="http://schemas.microsoft.com/office/drawing/2016/5/9/chartex" xmlns:cx4="http://schemas.microsoft.com/office/drawing/2016/5/10/chartex" xmlns:cx5="http://schemas.microsoft.com/office/drawing/2016/5/11/chartex" xmlns:cx6="http://schemas.microsoft.com/office/drawing/2016/5/12/chartex" xmlns:cx7="http://schemas.microsoft.com/office/drawing/2016/5/13/chartex" xmlns:cx8="http://schemas.microsoft.com/office/drawing/2016/5/14/chartex" xmlns:mc="http://schemas.openxmlformats.org/markup-compatibility/2006" xmlns:aink="http://schemas.microsoft.com/office/drawing/2016/ink" xmlns:am3d="http://schemas.microsoft.com/office/drawing/2017/model3d" xmlns:o="urn:schemas-microsoft-com:office:office" xmlns:r="http://schemas.openxmlformats.org/officeDocument/2006/relationships" xmlns:m="http://schemas.openxmlformats.org/officeDocument/2006/math" xmlns:v="urn:schemas-microsoft-com:vml" xmlns:wp14="http://schemas.microsoft.com/office/word/2010/wordprocessingDrawing" xmlns:wp="http://schemas.openxmlformats.org/drawingml/2006/wordprocessingDrawing" xmlns:w10="urn:schemas-microsoft-com:office:word" xmlns:w="http://schemas.openxmlformats.org/wordprocessingml/2006/main" xmlns:w14="http://schemas.microsoft.com/office/word/2010/wordml" xmlns:w15="http://schemas.microsoft.com/office/word/2012/wordml" xmlns:w16cid="http://schemas.microsoft.com/office/word/2016/wordml/cid" xmlns:w16se="http://schemas.microsoft.com/office/word/2015/wordml/symex" xmlns:wpg="http://schemas.microsoft.com/office/word/2010/wordprocessingGroup" xmlns:wpi="http://schemas.microsoft.com/office/word/2010/wordprocessingInk" xmlns:wne="http://schemas.microsoft.com/office/word/2006/wordml" xmlns:wps="http://schemas.microsoft.com/office/word/2010/wordprocessingShape" mc:Ignorable="w14 w15 w16se w16cid wp14">
+  <w:p>
+    <w:pPr>
+      <w:pStyle w:val="Footer"/>
+    </w:pPr>
+  </w:p>
+</w:ftr>
+</file>
+
+<file path=word/footer2.xml><?xml version="1.0" encoding="utf-8"?>
+<w:ftr xmlns:wpc="http://schemas.microsoft.com/office/word/2010/wordprocessingCanvas" xmlns:cx="http://schemas.microsoft.com/office/drawing/2014/chartex" xmlns:cx1="http://schemas.microsoft.com/office/drawing/2015/9/8/chartex" xmlns:cx2="http://schemas.microsoft.com/office/drawing/2015/10/21/chartex" xmlns:cx3="http://schemas.microsoft.com/office/drawing/2016/5/9/chartex" xmlns:cx4="http://schemas.microsoft.com/office/drawing/2016/5/10/chartex" xmlns:cx5="http://schemas.microsoft.com/office/drawing/2016/5/11/chartex" xmlns:cx6="http://schemas.microsoft.com/office/drawing/2016/5/12/chartex" xmlns:cx7="http://schemas.microsoft.com/office/drawing/2016/5/13/chartex" xmlns:cx8="http://schemas.microsoft.com/office/drawing/2016/5/14/chartex" xmlns:mc="http://schemas.openxmlformats.org/markup-compatibility/2006" xmlns:aink="http://schemas.microsoft.com/office/drawing/2016/ink" xmlns:am3d="http://schemas.microsoft.com/office/drawing/2017/model3d" xmlns:o="urn:schemas-microsoft-com:office:office" xmlns:r="http://schemas.openxmlformats.org/officeDocument/2006/relationships" xmlns:m="http://schemas.openxmlformats.org/officeDocument/2006/math" xmlns:v="urn:schemas-microsoft-com:vml" xmlns:wp14="http://schemas.microsoft.com/office/word/2010/wordprocessingDrawing" xmlns:wp="http://schemas.openxmlformats.org/drawingml/2006/wordprocessingDrawing" xmlns:w10="urn:schemas-microsoft-com:office:word" xmlns:w="http://schemas.openxmlformats.org/wordprocessingml/2006/main" xmlns:w14="http://schemas.microsoft.com/office/word/2010/wordml" xmlns:w15="http://schemas.microsoft.com/office/word/2012/wordml" xmlns:w16cid="http://schemas.microsoft.com/office/word/2016/wordml/cid" xmlns:w16se="http://schemas.microsoft.com/office/word/2015/wordml/symex" xmlns:wpg="http://schemas.microsoft.com/office/word/2010/wordprocessingGroup" xmlns:wpi="http://schemas.microsoft.com/office/word/2010/wordprocessingInk" xmlns:wne="http://schemas.microsoft.com/office/word/2006/wordml" xmlns:wps="http://schemas.microsoft.com/office/word/2010/wordprocessingShape" mc:Ignorable="w14 w15 w16se w16cid wp14">
+  <w:p>
+    <w:pPr>
+      <w:pStyle w:val="Footer"/>
+    </w:pPr>
+  </w:p>
+</w:ftr>
+</file>
+
+<file path=word/footer3.xml><?xml version="1.0" encoding="utf-8"?>
+<w:ftr xmlns:wpc="http://schemas.microsoft.com/office/word/2010/wordprocessingCanvas" xmlns:cx="http://schemas.microsoft.com/office/drawing/2014/chartex" xmlns:cx1="http://schemas.microsoft.com/office/drawing/2015/9/8/chartex" xmlns:cx2="http://schemas.microsoft.com/office/drawing/2015/10/21/chartex" xmlns:cx3="http://schemas.microsoft.com/office/drawing/2016/5/9/chartex" xmlns:cx4="http://schemas.microsoft.com/office/drawing/2016/5/10/chartex" xmlns:cx5="http://schemas.microsoft.com/office/drawing/2016/5/11/chartex" xmlns:cx6="http://schemas.microsoft.com/office/drawing/2016/5/12/chartex" xmlns:cx7="http://schemas.microsoft.com/office/drawing/2016/5/13/chartex" xmlns:cx8="http://schemas.microsoft.com/office/drawing/2016/5/14/chartex" xmlns:mc="http://schemas.openxmlformats.org/markup-compatibility/2006" xmlns:aink="http://schemas.microsoft.com/office/drawing/2016/ink" xmlns:am3d="http://schemas.microsoft.com/office/drawing/2017/model3d" xmlns:o="urn:schemas-microsoft-com:office:office" xmlns:r="http://schemas.openxmlformats.org/officeDocument/2006/relationships" xmlns:m="http://schemas.openxmlformats.org/officeDocument/2006/math" xmlns:v="urn:schemas-microsoft-com:vml" xmlns:wp14="http://schemas.microsoft.com/office/word/2010/wordprocessingDrawing" xmlns:wp="http://schemas.openxmlformats.org/drawingml/2006/wordprocessingDrawing" xmlns:w10="urn:schemas-microsoft-com:office:word" xmlns:w="http://schemas.openxmlformats.org/wordprocessingml/2006/main" xmlns:w14="http://schemas.microsoft.com/office/word/2010/wordml" xmlns:w15="http://schemas.microsoft.com/office/word/2012/wordml" xmlns:w16cid="http://schemas.microsoft.com/office/word/2016/wordml/cid" xmlns:w16se="http://schemas.microsoft.com/office/word/2015/wordml/symex" xmlns:wpg="http://schemas.microsoft.com/office/word/2010/wordprocessingGroup" xmlns:wpi="http://schemas.microsoft.com/office/word/2010/wordprocessingInk" xmlns:wne="http://schemas.microsoft.com/office/word/2006/wordml" xmlns:wps="http://schemas.microsoft.com/office/word/2010/wordprocessingShape" mc:Ignorable="w14 w15 w16se w16cid wp14">
+  <w:p>
+    <w:pPr>
+      <w:pStyle w:val="Footer"/>
+    </w:pPr>
+  </w:p>
+</w:ftr>
+</file>
+
 <file path=word/footnotes.xml><?xml version="1.0" encoding="utf-8"?>
 <w:footnotes xmlns:wpc="http://schemas.microsoft.com/office/word/2010/wordprocessingCanvas" xmlns:cx="http://schemas.microsoft.com/office/drawing/2014/chartex" xmlns:cx1="http://schemas.microsoft.com/office/drawing/2015/9/8/chartex" xmlns:cx2="http://schemas.microsoft.com/office/drawing/2015/10/21/chartex" xmlns:cx3="http://schemas.microsoft.com/office/drawing/2016/5/9/chartex" xmlns:cx4="http://schemas.microsoft.com/office/drawing/2016/5/10/chartex" xmlns:cx5="http://schemas.microsoft.com/office/drawing/2016/5/11/chartex" xmlns:cx6="http://schemas.microsoft.com/office/drawing/2016/5/12/chartex" xmlns:cx7="http://schemas.microsoft.com/office/drawing/2016/5/13/chartex" xmlns:cx8="http://schemas.microsoft.com/office/drawing/2016/5/14/chartex" xmlns:mc="http://schemas.openxmlformats.org/markup-compatibility/2006" xmlns:aink="http://schemas.microsoft.com/office/drawing/2016/ink" xmlns:am3d="http://schemas.microsoft.com/office/drawing/2017/model3d" xmlns:o="urn:schemas-microsoft-com:office:office" xmlns:r="http://schemas.openxmlformats.org/officeDocument/2006/relationships" xmlns:m="http://schemas.openxmlformats.org/officeDocument/2006/math" xmlns:v="urn:schemas-microsoft-com:vml" xmlns:wp14="http://schemas.microsoft.com/office/word/2010/wordprocessingDrawing" xmlns:wp="http://schemas.openxmlformats.org/drawingml/2006/wordprocessingDrawing" xmlns:w10="urn:schemas-microsoft-com:office:word" xmlns:w="http://schemas.openxmlformats.org/wordprocessingml/2006/main" xmlns:w14="http://schemas.microsoft.com/office/word/2010/wordml" xmlns:w15="http://schemas.microsoft.com/office/word/2012/wordml" xmlns:w16cid="http://schemas.microsoft.com/office/word/2016/wordml/cid" xmlns:w16se="http://schemas.microsoft.com/office/word/2015/wordml/symex" xmlns:wpg="http://schemas.microsoft.com/office/word/2010/wordprocessingGroup" xmlns:wpi="http://schemas.microsoft.com/office/word/2010/wordprocessingInk" xmlns:wne="http://schemas.microsoft.com/office/word/2006/wordml" xmlns:wps="http://schemas.microsoft.com/office/word/2010/wordprocessingShape" mc:Ignorable="w14 w15 w16se w16cid wp14">
   <w:footnote w:type="separator" w:id="-1">
@@ -2560,6 +2435,36 @@
     </w:p>
   </w:footnote>
 </w:footnotes>
+</file>
+
+<file path=word/header1.xml><?xml version="1.0" encoding="utf-8"?>
+<w:hdr xmlns:wpc="http://schemas.microsoft.com/office/word/2010/wordprocessingCanvas" xmlns:cx="http://schemas.microsoft.com/office/drawing/2014/chartex" xmlns:cx1="http://schemas.microsoft.com/office/drawing/2015/9/8/chartex" xmlns:cx2="http://schemas.microsoft.com/office/drawing/2015/10/21/chartex" xmlns:cx3="http://schemas.microsoft.com/office/drawing/2016/5/9/chartex" xmlns:cx4="http://schemas.microsoft.com/office/drawing/2016/5/10/chartex" xmlns:cx5="http://schemas.microsoft.com/office/drawing/2016/5/11/chartex" xmlns:cx6="http://schemas.microsoft.com/office/drawing/2016/5/12/chartex" xmlns:cx7="http://schemas.microsoft.com/office/drawing/2016/5/13/chartex" xmlns:cx8="http://schemas.microsoft.com/office/drawing/2016/5/14/chartex" xmlns:mc="http://schemas.openxmlformats.org/markup-compatibility/2006" xmlns:aink="http://schemas.microsoft.com/office/drawing/2016/ink" xmlns:am3d="http://schemas.microsoft.com/office/drawing/2017/model3d" xmlns:o="urn:schemas-microsoft-com:office:office" xmlns:r="http://schemas.openxmlformats.org/officeDocument/2006/relationships" xmlns:m="http://schemas.openxmlformats.org/officeDocument/2006/math" xmlns:v="urn:schemas-microsoft-com:vml" xmlns:wp14="http://schemas.microsoft.com/office/word/2010/wordprocessingDrawing" xmlns:wp="http://schemas.openxmlformats.org/drawingml/2006/wordprocessingDrawing" xmlns:w10="urn:schemas-microsoft-com:office:word" xmlns:w="http://schemas.openxmlformats.org/wordprocessingml/2006/main" xmlns:w14="http://schemas.microsoft.com/office/word/2010/wordml" xmlns:w15="http://schemas.microsoft.com/office/word/2012/wordml" xmlns:w16cid="http://schemas.microsoft.com/office/word/2016/wordml/cid" xmlns:w16se="http://schemas.microsoft.com/office/word/2015/wordml/symex" xmlns:wpg="http://schemas.microsoft.com/office/word/2010/wordprocessingGroup" xmlns:wpi="http://schemas.microsoft.com/office/word/2010/wordprocessingInk" xmlns:wne="http://schemas.microsoft.com/office/word/2006/wordml" xmlns:wps="http://schemas.microsoft.com/office/word/2010/wordprocessingShape" mc:Ignorable="w14 w15 w16se w16cid wp14">
+  <w:p>
+    <w:pPr>
+      <w:pStyle w:val="Header"/>
+    </w:pPr>
+  </w:p>
+</w:hdr>
+</file>
+
+<file path=word/header2.xml><?xml version="1.0" encoding="utf-8"?>
+<w:hdr xmlns:wpc="http://schemas.microsoft.com/office/word/2010/wordprocessingCanvas" xmlns:cx="http://schemas.microsoft.com/office/drawing/2014/chartex" xmlns:cx1="http://schemas.microsoft.com/office/drawing/2015/9/8/chartex" xmlns:cx2="http://schemas.microsoft.com/office/drawing/2015/10/21/chartex" xmlns:cx3="http://schemas.microsoft.com/office/drawing/2016/5/9/chartex" xmlns:cx4="http://schemas.microsoft.com/office/drawing/2016/5/10/chartex" xmlns:cx5="http://schemas.microsoft.com/office/drawing/2016/5/11/chartex" xmlns:cx6="http://schemas.microsoft.com/office/drawing/2016/5/12/chartex" xmlns:cx7="http://schemas.microsoft.com/office/drawing/2016/5/13/chartex" xmlns:cx8="http://schemas.microsoft.com/office/drawing/2016/5/14/chartex" xmlns:mc="http://schemas.openxmlformats.org/markup-compatibility/2006" xmlns:aink="http://schemas.microsoft.com/office/drawing/2016/ink" xmlns:am3d="http://schemas.microsoft.com/office/drawing/2017/model3d" xmlns:o="urn:schemas-microsoft-com:office:office" xmlns:r="http://schemas.openxmlformats.org/officeDocument/2006/relationships" xmlns:m="http://schemas.openxmlformats.org/officeDocument/2006/math" xmlns:v="urn:schemas-microsoft-com:vml" xmlns:wp14="http://schemas.microsoft.com/office/word/2010/wordprocessingDrawing" xmlns:wp="http://schemas.openxmlformats.org/drawingml/2006/wordprocessingDrawing" xmlns:w10="urn:schemas-microsoft-com:office:word" xmlns:w="http://schemas.openxmlformats.org/wordprocessingml/2006/main" xmlns:w14="http://schemas.microsoft.com/office/word/2010/wordml" xmlns:w15="http://schemas.microsoft.com/office/word/2012/wordml" xmlns:w16cid="http://schemas.microsoft.com/office/word/2016/wordml/cid" xmlns:w16se="http://schemas.microsoft.com/office/word/2015/wordml/symex" xmlns:wpg="http://schemas.microsoft.com/office/word/2010/wordprocessingGroup" xmlns:wpi="http://schemas.microsoft.com/office/word/2010/wordprocessingInk" xmlns:wne="http://schemas.microsoft.com/office/word/2006/wordml" xmlns:wps="http://schemas.microsoft.com/office/word/2010/wordprocessingShape" mc:Ignorable="w14 w15 w16se w16cid wp14">
+  <w:p>
+    <w:pPr>
+      <w:pStyle w:val="Header"/>
+    </w:pPr>
+  </w:p>
+</w:hdr>
+</file>
+
+<file path=word/header3.xml><?xml version="1.0" encoding="utf-8"?>
+<w:hdr xmlns:wpc="http://schemas.microsoft.com/office/word/2010/wordprocessingCanvas" xmlns:cx="http://schemas.microsoft.com/office/drawing/2014/chartex" xmlns:cx1="http://schemas.microsoft.com/office/drawing/2015/9/8/chartex" xmlns:cx2="http://schemas.microsoft.com/office/drawing/2015/10/21/chartex" xmlns:cx3="http://schemas.microsoft.com/office/drawing/2016/5/9/chartex" xmlns:cx4="http://schemas.microsoft.com/office/drawing/2016/5/10/chartex" xmlns:cx5="http://schemas.microsoft.com/office/drawing/2016/5/11/chartex" xmlns:cx6="http://schemas.microsoft.com/office/drawing/2016/5/12/chartex" xmlns:cx7="http://schemas.microsoft.com/office/drawing/2016/5/13/chartex" xmlns:cx8="http://schemas.microsoft.com/office/drawing/2016/5/14/chartex" xmlns:mc="http://schemas.openxmlformats.org/markup-compatibility/2006" xmlns:aink="http://schemas.microsoft.com/office/drawing/2016/ink" xmlns:am3d="http://schemas.microsoft.com/office/drawing/2017/model3d" xmlns:o="urn:schemas-microsoft-com:office:office" xmlns:r="http://schemas.openxmlformats.org/officeDocument/2006/relationships" xmlns:m="http://schemas.openxmlformats.org/officeDocument/2006/math" xmlns:v="urn:schemas-microsoft-com:vml" xmlns:wp14="http://schemas.microsoft.com/office/word/2010/wordprocessingDrawing" xmlns:wp="http://schemas.openxmlformats.org/drawingml/2006/wordprocessingDrawing" xmlns:w10="urn:schemas-microsoft-com:office:word" xmlns:w="http://schemas.openxmlformats.org/wordprocessingml/2006/main" xmlns:w14="http://schemas.microsoft.com/office/word/2010/wordml" xmlns:w15="http://schemas.microsoft.com/office/word/2012/wordml" xmlns:w16cid="http://schemas.microsoft.com/office/word/2016/wordml/cid" xmlns:w16se="http://schemas.microsoft.com/office/word/2015/wordml/symex" xmlns:wpg="http://schemas.microsoft.com/office/word/2010/wordprocessingGroup" xmlns:wpi="http://schemas.microsoft.com/office/word/2010/wordprocessingInk" xmlns:wne="http://schemas.microsoft.com/office/word/2006/wordml" xmlns:wps="http://schemas.microsoft.com/office/word/2010/wordprocessingShape" mc:Ignorable="w14 w15 w16se w16cid wp14">
+  <w:p>
+    <w:pPr>
+      <w:pStyle w:val="Header"/>
+    </w:pPr>
+  </w:p>
+</w:hdr>
 </file>
 
 <file path=word/numbering.xml><?xml version="1.0" encoding="utf-8"?>
@@ -3264,6 +3169,7 @@
     <w:lsdException w:name="HTML Sample" w:semiHidden="1" w:unhideWhenUsed="1"/>
     <w:lsdException w:name="HTML Typewriter" w:semiHidden="1" w:unhideWhenUsed="1"/>
     <w:lsdException w:name="HTML Variable" w:semiHidden="1" w:unhideWhenUsed="1"/>
+    <w:lsdException w:name="Normal Table" w:semiHidden="1" w:unhideWhenUsed="1"/>
     <w:lsdException w:name="annotation subject" w:semiHidden="1" w:unhideWhenUsed="1"/>
     <w:lsdException w:name="No List" w:semiHidden="1" w:unhideWhenUsed="1"/>
     <w:lsdException w:name="Outline List 1" w:semiHidden="1" w:unhideWhenUsed="1"/>
@@ -3310,8 +3216,10 @@
     <w:lsdException w:name="Table Subtle 2" w:semiHidden="1" w:unhideWhenUsed="1"/>
     <w:lsdException w:name="Table Web 1" w:semiHidden="1" w:unhideWhenUsed="1"/>
     <w:lsdException w:name="Table Web 2" w:semiHidden="1" w:unhideWhenUsed="1"/>
+    <w:lsdException w:name="Table Web 3" w:semiHidden="1" w:unhideWhenUsed="1"/>
     <w:lsdException w:name="Balloon Text" w:semiHidden="1" w:unhideWhenUsed="1"/>
     <w:lsdException w:name="Table Grid" w:uiPriority="59"/>
+    <w:lsdException w:name="Table Theme" w:semiHidden="1" w:unhideWhenUsed="1"/>
     <w:lsdException w:name="Placeholder Text" w:semiHidden="1"/>
     <w:lsdException w:name="No Spacing" w:uiPriority="1" w:qFormat="1"/>
     <w:lsdException w:name="Light Shading" w:uiPriority="60"/>
@@ -3535,6 +3443,7 @@
   <w:style w:type="paragraph" w:default="1" w:styleId="Normal">
     <w:name w:val="Normal"/>
     <w:qFormat/>
+    <w:rsid w:val="006B0370"/>
     <w:pPr>
       <w:overflowPunct w:val="0"/>
       <w:autoSpaceDE w:val="0"/>
@@ -3979,7 +3888,7 @@
 </file>
 
 <file path=customXml/itemProps1.xml><?xml version="1.0" encoding="utf-8"?>
-<ds:datastoreItem xmlns:ds="http://schemas.openxmlformats.org/officeDocument/2006/customXml" ds:itemID="{8C6FF3BC-EB69-4D19-B0F1-070361A3DD59}">
+<ds:datastoreItem xmlns:ds="http://schemas.openxmlformats.org/officeDocument/2006/customXml" ds:itemID="{8EE52FAF-0E8F-4733-BE54-92C652331A23}">
   <ds:schemaRefs>
     <ds:schemaRef ds:uri="http://schemas.openxmlformats.org/officeDocument/2006/bibliography"/>
   </ds:schemaRefs>

</xml_diff>

<commit_message>
add final report for NBA clustering
</commit_message>
<xml_diff>
--- a/resources/documents/tannerbarlow.resume.docx
+++ b/resources/documents/tannerbarlow.resume.docx
@@ -92,7 +92,7 @@
         <w:rPr>
           <w:rStyle w:val="Hyperlink"/>
           <w:color w:val="auto"/>
-          <w:sz w:val="24"/>
+          <w:sz w:val="22"/>
           <w:szCs w:val="24"/>
           <w:u w:val="none"/>
         </w:rPr>
@@ -100,14 +100,14 @@
       <w:r>
         <w:rPr>
           <w:b/>
-          <w:sz w:val="24"/>
+          <w:sz w:val="22"/>
           <w:szCs w:val="24"/>
         </w:rPr>
         <w:t>LinkedIn</w:t>
       </w:r>
       <w:r>
         <w:rPr>
-          <w:sz w:val="24"/>
+          <w:sz w:val="22"/>
           <w:szCs w:val="24"/>
         </w:rPr>
         <w:t xml:space="preserve">: </w:t>
@@ -117,7 +117,7 @@
           <w:rPr>
             <w:rStyle w:val="Hyperlink"/>
             <w:color w:val="auto"/>
-            <w:sz w:val="24"/>
+            <w:sz w:val="22"/>
             <w:szCs w:val="24"/>
             <w:u w:val="none"/>
           </w:rPr>
@@ -128,29 +128,30 @@
         <w:rPr>
           <w:rStyle w:val="Hyperlink"/>
           <w:color w:val="auto"/>
-          <w:sz w:val="24"/>
+          <w:sz w:val="22"/>
           <w:szCs w:val="24"/>
           <w:u w:val="none"/>
         </w:rPr>
         <w:t xml:space="preserve"> </w:t>
       </w:r>
-    </w:p>
-    <w:p>
-      <w:pPr>
-        <w:jc w:val="center"/>
-        <w:outlineLvl w:val="0"/>
+      <w:r>
         <w:rPr>
           <w:rStyle w:val="Hyperlink"/>
           <w:color w:val="auto"/>
+          <w:sz w:val="22"/>
+          <w:szCs w:val="24"/>
           <w:u w:val="none"/>
         </w:rPr>
-      </w:pPr>
+        <w:t xml:space="preserve">| </w:t>
+      </w:r>
+      <w:bookmarkStart w:id="0" w:name="_GoBack"/>
+      <w:bookmarkEnd w:id="0"/>
       <w:r>
         <w:rPr>
           <w:rStyle w:val="Hyperlink"/>
           <w:b/>
           <w:color w:val="auto"/>
-          <w:sz w:val="24"/>
+          <w:sz w:val="22"/>
           <w:szCs w:val="24"/>
           <w:u w:val="none"/>
         </w:rPr>
@@ -160,7 +161,7 @@
         <w:rPr>
           <w:rStyle w:val="Hyperlink"/>
           <w:color w:val="auto"/>
-          <w:sz w:val="24"/>
+          <w:sz w:val="22"/>
           <w:szCs w:val="24"/>
           <w:u w:val="none"/>
         </w:rPr>
@@ -171,7 +172,7 @@
           <w:rStyle w:val="Hyperlink"/>
           <w:b/>
           <w:color w:val="auto"/>
-          <w:sz w:val="24"/>
+          <w:sz w:val="22"/>
           <w:szCs w:val="24"/>
           <w:u w:val="none"/>
         </w:rPr>
@@ -182,7 +183,7 @@
           <w:rPr>
             <w:rStyle w:val="Hyperlink"/>
             <w:color w:val="auto"/>
-            <w:sz w:val="24"/>
+            <w:sz w:val="22"/>
             <w:szCs w:val="24"/>
             <w:u w:val="none"/>
           </w:rPr>
@@ -619,7 +620,16 @@
                 <w:sz w:val="24"/>
                 <w:szCs w:val="24"/>
               </w:rPr>
-              <w:t>3.78</w:t>
+              <w:t>3.7</w:t>
+            </w:r>
+            <w:r>
+              <w:rPr>
+                <w:b/>
+                <w:bCs/>
+                <w:sz w:val="24"/>
+                <w:szCs w:val="24"/>
+              </w:rPr>
+              <w:t>5</w:t>
             </w:r>
             <w:r>
               <w:rPr>
@@ -1260,14 +1270,6 @@
           <w:szCs w:val="24"/>
         </w:rPr>
         <w:tab/>
-      </w:r>
-      <w:r>
-        <w:rPr>
-          <w:b/>
-          <w:bCs/>
-          <w:sz w:val="24"/>
-          <w:szCs w:val="24"/>
-        </w:rPr>
         <w:t>May 2017 – July 2017</w:t>
       </w:r>
     </w:p>
@@ -1457,14 +1459,6 @@
           <w:szCs w:val="24"/>
         </w:rPr>
         <w:tab/>
-      </w:r>
-      <w:r>
-        <w:rPr>
-          <w:b/>
-          <w:bCs/>
-          <w:sz w:val="24"/>
-          <w:szCs w:val="24"/>
-        </w:rPr>
         <w:t xml:space="preserve">May 2016 – July </w:t>
       </w:r>
       <w:r>
@@ -1518,16 +1512,7 @@
           <w:sz w:val="22"/>
           <w:szCs w:val="24"/>
         </w:rPr>
-        <w:t>Identifie</w:t>
-      </w:r>
-      <w:bookmarkStart w:id="0" w:name="_GoBack"/>
-      <w:bookmarkEnd w:id="0"/>
-      <w:r>
-        <w:rPr>
-          <w:sz w:val="22"/>
-          <w:szCs w:val="24"/>
-        </w:rPr>
-        <w:t>d</w:t>
+        <w:t>Identified</w:t>
       </w:r>
       <w:r>
         <w:rPr>
@@ -1697,14 +1682,6 @@
           <w:szCs w:val="24"/>
         </w:rPr>
         <w:tab/>
-      </w:r>
-      <w:r>
-        <w:rPr>
-          <w:b/>
-          <w:bCs/>
-          <w:sz w:val="24"/>
-          <w:szCs w:val="24"/>
-        </w:rPr>
         <w:t>May 2015 – August 2015</w:t>
       </w:r>
     </w:p>
@@ -3264,6 +3241,7 @@
     <w:lsdException w:name="HTML Sample" w:semiHidden="1" w:unhideWhenUsed="1"/>
     <w:lsdException w:name="HTML Typewriter" w:semiHidden="1" w:unhideWhenUsed="1"/>
     <w:lsdException w:name="HTML Variable" w:semiHidden="1" w:unhideWhenUsed="1"/>
+    <w:lsdException w:name="Normal Table" w:semiHidden="1" w:unhideWhenUsed="1"/>
     <w:lsdException w:name="annotation subject" w:semiHidden="1" w:unhideWhenUsed="1"/>
     <w:lsdException w:name="No List" w:semiHidden="1" w:unhideWhenUsed="1"/>
     <w:lsdException w:name="Outline List 1" w:semiHidden="1" w:unhideWhenUsed="1"/>
@@ -3310,8 +3288,10 @@
     <w:lsdException w:name="Table Subtle 2" w:semiHidden="1" w:unhideWhenUsed="1"/>
     <w:lsdException w:name="Table Web 1" w:semiHidden="1" w:unhideWhenUsed="1"/>
     <w:lsdException w:name="Table Web 2" w:semiHidden="1" w:unhideWhenUsed="1"/>
+    <w:lsdException w:name="Table Web 3" w:semiHidden="1" w:unhideWhenUsed="1"/>
     <w:lsdException w:name="Balloon Text" w:semiHidden="1" w:unhideWhenUsed="1"/>
     <w:lsdException w:name="Table Grid" w:uiPriority="59"/>
+    <w:lsdException w:name="Table Theme" w:semiHidden="1" w:unhideWhenUsed="1"/>
     <w:lsdException w:name="Placeholder Text" w:semiHidden="1"/>
     <w:lsdException w:name="No Spacing" w:uiPriority="1" w:qFormat="1"/>
     <w:lsdException w:name="Light Shading" w:uiPriority="60"/>
@@ -3979,7 +3959,7 @@
 </file>
 
 <file path=customXml/itemProps1.xml><?xml version="1.0" encoding="utf-8"?>
-<ds:datastoreItem xmlns:ds="http://schemas.openxmlformats.org/officeDocument/2006/customXml" ds:itemID="{8C6FF3BC-EB69-4D19-B0F1-070361A3DD59}">
+<ds:datastoreItem xmlns:ds="http://schemas.openxmlformats.org/officeDocument/2006/customXml" ds:itemID="{81DAA9C8-7EF2-4FC3-98EE-66397787484A}">
   <ds:schemaRefs>
     <ds:schemaRef ds:uri="http://schemas.openxmlformats.org/officeDocument/2006/bibliography"/>
   </ds:schemaRefs>

</xml_diff>